<commit_message>
updated figures and draft
</commit_message>
<xml_diff>
--- a/future_directions_chapter/future_directions_v2.docx
+++ b/future_directions_chapter/future_directions_v2.docx
@@ -476,14 +476,9 @@
         <w:t xml:space="preserve"> protein</w:t>
       </w:r>
       <w:r>
-        <w:t xml:space="preserve"> design </w:t>
-      </w:r>
-      <w:proofErr w:type="gramStart"/>
-      <w:r>
-        <w:t>algorithm</w:t>
+        <w:t xml:space="preserve"> design algorithm</w:t>
       </w:r>
       <w:bookmarkEnd w:id="0"/>
-      <w:proofErr w:type="gramEnd"/>
     </w:p>
     <w:p>
       <w:pPr>
@@ -503,27 +498,13 @@
         <w:rPr>
           <w:rFonts w:ascii="Calibri" w:hAnsi="Calibri" w:cs="Calibri"/>
         </w:rPr>
-        <w:t xml:space="preserve">In chapter 3, I detailed how I developed my protein design algorithm. I utilized known literature and improved my algorithm over time with the knowledge at hand. However, most of my algorithm was finished prior to the development of AlphaFold, a machine learning based algorithm that predicts both known and unknown protein structures to near atomic precision. According to the data in my paper in Chapter 2, many of my structures appear to be </w:t>
-      </w:r>
-      <w:proofErr w:type="gramStart"/>
-      <w:r>
-        <w:rPr>
-          <w:rFonts w:ascii="Calibri" w:hAnsi="Calibri" w:cs="Calibri"/>
-        </w:rPr>
-        <w:t>associat</w:t>
-      </w:r>
-      <w:r>
-        <w:rPr>
-          <w:rFonts w:ascii="Calibri" w:hAnsi="Calibri" w:cs="Calibri"/>
-        </w:rPr>
-        <w:t>ing</w:t>
-      </w:r>
-      <w:proofErr w:type="gramEnd"/>
-      <w:r>
-        <w:rPr>
-          <w:rFonts w:ascii="Calibri" w:hAnsi="Calibri" w:cs="Calibri"/>
-        </w:rPr>
-        <w:t xml:space="preserve"> according to the</w:t>
+        <w:t>In chapter 3, I detailed how I developed my protein design algorithm. I utilized known literature and improved my algorithm over time with the knowledge at hand. However, most of my algorithm was finished prior to the development of AlphaFold, a machine learning based algorithm that predicts both known and unknown protein structures to near atomic precision. According to the data in my paper in Chapter 2, many of my structures appear to be associat</w:t>
+      </w:r>
+      <w:r>
+        <w:rPr>
+          <w:rFonts w:ascii="Calibri" w:hAnsi="Calibri" w:cs="Calibri"/>
+        </w:rPr>
+        <w:t>ing according to the</w:t>
       </w:r>
       <w:r>
         <w:rPr>
@@ -581,27 +562,13 @@
         <w:rPr>
           <w:rFonts w:ascii="Calibri" w:hAnsi="Calibri" w:cs="Calibri"/>
         </w:rPr>
-        <w:t xml:space="preserve">One of the advantages of AlphaFold is the ability to predict structures without energetics. AlphaFold (describe AlphaFold in detail here; maybe take the image?). However, many groups aim to design proteins based on structures found in nature rather than sequence. I am unable to predict the structures of my design proteins due to the sequence dependency of AlphaFold. But the way that AlphaFold </w:t>
-      </w:r>
-      <w:proofErr w:type="gramStart"/>
-      <w:r>
-        <w:rPr>
-          <w:rFonts w:ascii="Calibri" w:hAnsi="Calibri" w:cs="Calibri"/>
-        </w:rPr>
-        <w:t>i</w:t>
-      </w:r>
-      <w:r>
-        <w:rPr>
-          <w:rFonts w:ascii="Calibri" w:hAnsi="Calibri" w:cs="Calibri"/>
-        </w:rPr>
-        <w:t>s able to</w:t>
-      </w:r>
-      <w:proofErr w:type="gramEnd"/>
-      <w:r>
-        <w:rPr>
-          <w:rFonts w:ascii="Calibri" w:hAnsi="Calibri" w:cs="Calibri"/>
-        </w:rPr>
-        <w:t xml:space="preserve"> connect sequence information to structure is relevant for improving design. </w:t>
+        <w:t>One of the advantages of AlphaFold is the ability to predict structures without energetics. AlphaFold (describe AlphaFold in detail here; maybe take the image?). However, many groups aim to design proteins based on structures found in nature rather than sequence. I am unable to predict the structures of my design proteins due to the sequence dependency of AlphaFold. But the way that AlphaFold i</w:t>
+      </w:r>
+      <w:r>
+        <w:rPr>
+          <w:rFonts w:ascii="Calibri" w:hAnsi="Calibri" w:cs="Calibri"/>
+        </w:rPr>
+        <w:t xml:space="preserve">s able to connect sequence information to structure is relevant for improving design. </w:t>
       </w:r>
     </w:p>
     <w:p>
@@ -617,35 +584,7 @@
         <w:rPr>
           <w:rFonts w:ascii="Calibri" w:hAnsi="Calibri" w:cs="Calibri"/>
         </w:rPr>
-        <w:t xml:space="preserve">By extracting sequence information from known membrane protein structures, we can develop a prediction algorithm that </w:t>
-      </w:r>
-      <w:proofErr w:type="gramStart"/>
-      <w:r>
-        <w:rPr>
-          <w:rFonts w:ascii="Calibri" w:hAnsi="Calibri" w:cs="Calibri"/>
-        </w:rPr>
-        <w:t>takes into account</w:t>
-      </w:r>
-      <w:proofErr w:type="gramEnd"/>
-      <w:r>
-        <w:rPr>
-          <w:rFonts w:ascii="Calibri" w:hAnsi="Calibri" w:cs="Calibri"/>
-        </w:rPr>
-        <w:t xml:space="preserve"> the frequency of amino acids and their nearby partners. The current iteration of the design algorithm uses energetics to decide on amino acids at the interface. But utilizing natural sequence interfaces for design could improve the algorithm, as well as give insight into how to improve the energy terms. By tuning this new predictor term and designing sequences with different values from 0-100%, we may see that tuning closer to natural sequences at the interface results in increased association. In the current algorithm, we have developed a term </w:t>
-      </w:r>
-      <w:proofErr w:type="gramStart"/>
-      <w:r>
-        <w:rPr>
-          <w:rFonts w:ascii="Calibri" w:hAnsi="Calibri" w:cs="Calibri"/>
-        </w:rPr>
-        <w:t>similar to</w:t>
-      </w:r>
-      <w:proofErr w:type="gramEnd"/>
-      <w:r>
-        <w:rPr>
-          <w:rFonts w:ascii="Calibri" w:hAnsi="Calibri" w:cs="Calibri"/>
-        </w:rPr>
-        <w:t xml:space="preserve"> this idea: …explain membrane sequence similarity term here. Using this similarity score, our sequences were designed to resemble membrane protein sequences based on overall frequency. However, with this new term it is </w:t>
+        <w:t xml:space="preserve">By extracting sequence information from known membrane protein structures, we can develop a prediction algorithm that takes into account the frequency of amino acids and their nearby partners. The current iteration of the design algorithm uses energetics to decide on amino acids at the interface. But utilizing natural sequence interfaces for design could improve the algorithm, as well as give insight into how to improve the energy terms. By tuning this new predictor term and designing sequences with different values from 0-100%, we may see that tuning closer to natural sequences at the interface results in increased association. In the current algorithm, we have developed a term similar to this idea: …explain membrane sequence similarity term here. Using this similarity score, our sequences were designed to resemble membrane protein sequences based on overall frequency. However, with this new term it is </w:t>
       </w:r>
       <w:r>
         <w:rPr>
@@ -696,21 +635,7 @@
         <w:rPr>
           <w:rFonts w:ascii="Calibri" w:hAnsi="Calibri" w:cs="Calibri"/>
         </w:rPr>
-        <w:t xml:space="preserve">Concluding paragraph here on how we could develop this term and how to assess it against our sequences that we’ve currently designed and others; make this all sound scientific and be </w:t>
-      </w:r>
-      <w:proofErr w:type="gramStart"/>
-      <w:r>
-        <w:rPr>
-          <w:rFonts w:ascii="Calibri" w:hAnsi="Calibri" w:cs="Calibri"/>
-        </w:rPr>
-        <w:t>really easy</w:t>
-      </w:r>
-      <w:proofErr w:type="gramEnd"/>
-      <w:r>
-        <w:rPr>
-          <w:rFonts w:ascii="Calibri" w:hAnsi="Calibri" w:cs="Calibri"/>
-        </w:rPr>
-        <w:t xml:space="preserve"> to follow with the ideas I have in my head.</w:t>
+        <w:t>Concluding paragraph here on how we could develop this term and how to assess it against our sequences that we’ve currently designed and others; make this all sound scientific and be really easy to follow with the ideas I have in my head.</w:t>
       </w:r>
     </w:p>
     <w:p>
@@ -800,21 +725,7 @@
         <w:rPr>
           <w:rFonts w:ascii="Calibri" w:hAnsi="Calibri" w:cs="Calibri"/>
         </w:rPr>
-        <w:t xml:space="preserve"> is really good at predicting structures without energetics using multiple sequence alignments and </w:t>
-      </w:r>
-      <w:proofErr w:type="gramStart"/>
-      <w:r>
-        <w:rPr>
-          <w:rFonts w:ascii="Calibri" w:hAnsi="Calibri" w:cs="Calibri"/>
-        </w:rPr>
-        <w:t>…(</w:t>
-      </w:r>
-      <w:proofErr w:type="gramEnd"/>
-      <w:r>
-        <w:rPr>
-          <w:rFonts w:ascii="Calibri" w:hAnsi="Calibri" w:cs="Calibri"/>
-        </w:rPr>
-        <w:t>shape fitting basically?).</w:t>
+        <w:t xml:space="preserve"> is really good at predicting structures without energetics using multiple sequence alignments and …(shape fitting basically?).</w:t>
       </w:r>
     </w:p>
     <w:p>
@@ -846,16 +757,8 @@
         <w:rPr>
           <w:rFonts w:ascii="Calibri" w:hAnsi="Calibri" w:cs="Calibri"/>
         </w:rPr>
-        <w:t xml:space="preserve"> is able to predict structures in different dimer geometric </w:t>
-      </w:r>
-      <w:proofErr w:type="gramStart"/>
-      <w:r>
-        <w:rPr>
-          <w:rFonts w:ascii="Calibri" w:hAnsi="Calibri" w:cs="Calibri"/>
-        </w:rPr>
-        <w:t>regions</w:t>
-      </w:r>
-      <w:proofErr w:type="gramEnd"/>
+        <w:t xml:space="preserve"> is able to predict structures in different dimer geometric regions</w:t>
+      </w:r>
     </w:p>
     <w:p>
       <w:pPr>
@@ -872,21 +775,7 @@
         <w:rPr>
           <w:rFonts w:ascii="Calibri" w:hAnsi="Calibri" w:cs="Calibri"/>
         </w:rPr>
-        <w:t xml:space="preserve">Use this </w:t>
-      </w:r>
-      <w:proofErr w:type="gramStart"/>
-      <w:r>
-        <w:rPr>
-          <w:rFonts w:ascii="Calibri" w:hAnsi="Calibri" w:cs="Calibri"/>
-        </w:rPr>
-        <w:t>as a way to</w:t>
-      </w:r>
-      <w:proofErr w:type="gramEnd"/>
-      <w:r>
-        <w:rPr>
-          <w:rFonts w:ascii="Calibri" w:hAnsi="Calibri" w:cs="Calibri"/>
-        </w:rPr>
-        <w:t xml:space="preserve"> evaluate the designability of the space, effectively replacing our density plot of frequency with how well it’s likely that an area is to be computationally predicted (basically breaking down areas into pockets that we have a really good understanding of and ones that we don’t) </w:t>
+        <w:t xml:space="preserve">Use this as a way to evaluate the designability of the space, effectively replacing our density plot of frequency with how well it’s likely that an area is to be computationally predicted (basically breaking down areas into pockets that we have a really good understanding of and ones that we don’t) </w:t>
       </w:r>
     </w:p>
     <w:p>
@@ -904,16 +793,8 @@
         <w:rPr>
           <w:rFonts w:ascii="Calibri" w:hAnsi="Calibri" w:cs="Calibri"/>
         </w:rPr>
-        <w:t xml:space="preserve">Shape </w:t>
-      </w:r>
-      <w:proofErr w:type="gramStart"/>
-      <w:r>
-        <w:rPr>
-          <w:rFonts w:ascii="Calibri" w:hAnsi="Calibri" w:cs="Calibri"/>
-        </w:rPr>
-        <w:t>fitting</w:t>
-      </w:r>
-      <w:proofErr w:type="gramEnd"/>
+        <w:t>Shape fitting</w:t>
+      </w:r>
     </w:p>
     <w:p>
       <w:pPr>
@@ -930,16 +811,8 @@
         <w:rPr>
           <w:rFonts w:ascii="Calibri" w:hAnsi="Calibri" w:cs="Calibri"/>
         </w:rPr>
-        <w:t>Energetics didn’t work very well, but many of our interfaces were suggested to be confirmed by our mutational data. Structurally, it seems like we’re able to design proteins at least semi-</w:t>
-      </w:r>
-      <w:proofErr w:type="gramStart"/>
-      <w:r>
-        <w:rPr>
-          <w:rFonts w:ascii="Calibri" w:hAnsi="Calibri" w:cs="Calibri"/>
-        </w:rPr>
-        <w:t>accurately</w:t>
-      </w:r>
-      <w:proofErr w:type="gramEnd"/>
+        <w:t>Energetics didn’t work very well, but many of our interfaces were suggested to be confirmed by our mutational data. Structurally, it seems like we’re able to design proteins at least semi-accurately</w:t>
+      </w:r>
     </w:p>
     <w:p>
       <w:pPr>
@@ -1002,21 +875,7 @@
         <w:rPr>
           <w:rFonts w:ascii="Calibri" w:hAnsi="Calibri" w:cs="Calibri"/>
         </w:rPr>
-        <w:t xml:space="preserve">: Use energy </w:t>
-      </w:r>
-      <w:proofErr w:type="gramStart"/>
-      <w:r>
-        <w:rPr>
-          <w:rFonts w:ascii="Calibri" w:hAnsi="Calibri" w:cs="Calibri"/>
-        </w:rPr>
-        <w:t>as a way to</w:t>
-      </w:r>
-      <w:proofErr w:type="gramEnd"/>
-      <w:r>
-        <w:rPr>
-          <w:rFonts w:ascii="Calibri" w:hAnsi="Calibri" w:cs="Calibri"/>
-        </w:rPr>
-        <w:t xml:space="preserve"> say how designable the protein is, rather than how well it associates)</w:t>
+        <w:t>: Use energy as a way to say how designable the protein is, rather than how well it associates)</w:t>
       </w:r>
     </w:p>
     <w:p>
@@ -1108,21 +967,7 @@
         <w:rPr>
           <w:rFonts w:ascii="Calibri" w:hAnsi="Calibri" w:cs="Calibri"/>
         </w:rPr>
-        <w:t xml:space="preserve"> and packing actually be contributing less </w:t>
-      </w:r>
-      <w:proofErr w:type="gramStart"/>
-      <w:r>
-        <w:rPr>
-          <w:rFonts w:ascii="Calibri" w:hAnsi="Calibri" w:cs="Calibri"/>
-        </w:rPr>
-        <w:t>in</w:t>
-      </w:r>
-      <w:proofErr w:type="gramEnd"/>
-      <w:r>
-        <w:rPr>
-          <w:rFonts w:ascii="Calibri" w:hAnsi="Calibri" w:cs="Calibri"/>
-        </w:rPr>
-        <w:t xml:space="preserve"> other instances, as if the </w:t>
+        <w:t xml:space="preserve"> and packing actually be contributing less in other instances, as if the </w:t>
       </w:r>
       <w:proofErr w:type="spellStart"/>
       <w:r>
@@ -1188,39 +1033,18 @@
       <w:pPr>
         <w:pStyle w:val="TOC3"/>
       </w:pPr>
-      <w:proofErr w:type="gramStart"/>
-      <w:r>
-        <w:t>In order to</w:t>
-      </w:r>
-      <w:proofErr w:type="gramEnd"/>
-      <w:r>
-        <w:t xml:space="preserve"> …talk about the reason we chose to do homodimers. </w:t>
+      <w:r>
+        <w:t xml:space="preserve">In order to …talk about the reason we chose to do homodimers. </w:t>
       </w:r>
       <w:r>
         <w:t>However, …explain that there are many heterodimers …</w:t>
       </w:r>
       <w:r>
-        <w:t xml:space="preserve"> </w:t>
-      </w:r>
-      <w:r>
-        <w:t xml:space="preserve">I am currently working with another graduate student in the lab to develop our protein design algorithm for heterodimer sequences. Heterodimer design adds multiple variables of complexity for design: When designing homodimer sequences, we </w:t>
-      </w:r>
-      <w:proofErr w:type="gramStart"/>
-      <w:r>
-        <w:t>are able to</w:t>
-      </w:r>
-      <w:proofErr w:type="gramEnd"/>
-      <w:r>
-        <w:t xml:space="preserve"> simplify our algorithm by setting individual helices at symmetric geometric terms. However, with heterodimers, two of the geometric terms are </w:t>
+        <w:t xml:space="preserve"> I am currently working with another graduate student in the lab to develop our protein design algorithm for heterodimer sequences. Heterodimer design adds multiple variables of complexity for design: When designing homodimer sequences, we are able to simplify our algorithm by setting individual helices at symmetric geometric terms. However, with heterodimers, two of the geometric terms are </w:t>
       </w:r>
       <w:proofErr w:type="spellStart"/>
-      <w:proofErr w:type="gramStart"/>
-      <w:r>
-        <w:t>not</w:t>
-      </w:r>
-      <w:proofErr w:type="gramEnd"/>
-      <w:r>
-        <w:t xml:space="preserve"> longer</w:t>
+      <w:r>
+        <w:t>not longer</w:t>
       </w:r>
       <w:proofErr w:type="spellEnd"/>
       <w:r>
@@ -1248,15 +1072,7 @@
       </w:r>
       <w:proofErr w:type="spellEnd"/>
       <w:r>
-        <w:t xml:space="preserve">. As geometries to start with, we have the </w:t>
-      </w:r>
-      <w:proofErr w:type="gramStart"/>
-      <w:r>
-        <w:t>geometries</w:t>
-      </w:r>
-      <w:proofErr w:type="gramEnd"/>
-      <w:r>
-        <w:t xml:space="preserve"> from </w:t>
+        <w:t xml:space="preserve">. As geometries to start with, we have the geometries from </w:t>
       </w:r>
       <w:proofErr w:type="spellStart"/>
       <w:r>
@@ -1350,16 +1166,8 @@
         <w:rPr>
           <w:rFonts w:ascii="Calibri" w:hAnsi="Calibri" w:cs="Calibri"/>
         </w:rPr>
-        <w:t xml:space="preserve"> </w:t>
-      </w:r>
-      <w:proofErr w:type="gramStart"/>
-      <w:r>
-        <w:rPr>
-          <w:rFonts w:ascii="Calibri" w:hAnsi="Calibri" w:cs="Calibri"/>
-        </w:rPr>
-        <w:t>region</w:t>
-      </w:r>
-      <w:proofErr w:type="gramEnd"/>
+        <w:t xml:space="preserve"> region</w:t>
+      </w:r>
     </w:p>
     <w:p>
       <w:pPr>
@@ -1413,16 +1221,8 @@
         <w:rPr>
           <w:rFonts w:ascii="Calibri" w:hAnsi="Calibri" w:cs="Calibri"/>
         </w:rPr>
-        <w:t xml:space="preserve">OR we could actually make it standardized, by first choosing the closest AAs at the interface to basically define the interfacial parallelogram for these </w:t>
-      </w:r>
-      <w:proofErr w:type="gramStart"/>
-      <w:r>
-        <w:rPr>
-          <w:rFonts w:ascii="Calibri" w:hAnsi="Calibri" w:cs="Calibri"/>
-        </w:rPr>
-        <w:t>structures</w:t>
-      </w:r>
-      <w:proofErr w:type="gramEnd"/>
+        <w:t>OR we could actually make it standardized, by first choosing the closest AAs at the interface to basically define the interfacial parallelogram for these structures</w:t>
+      </w:r>
     </w:p>
     <w:p>
       <w:pPr>
@@ -1433,44 +1233,22 @@
       </w:pPr>
       <w:bookmarkStart w:id="2" w:name="_Toc168064744"/>
       <w:r>
-        <w:t>4.</w:t>
-      </w:r>
-      <w:r>
-        <w:t>3</w:t>
-      </w:r>
-      <w:r>
-        <w:t xml:space="preserve"> </w:t>
-      </w:r>
-      <w:r>
-        <w:rPr>
-          <w:rFonts w:ascii="Calibri" w:hAnsi="Calibri" w:cs="Calibri"/>
-        </w:rPr>
-        <w:t xml:space="preserve">Advancing forces </w:t>
-      </w:r>
-      <w:proofErr w:type="gramStart"/>
-      <w:r>
-        <w:rPr>
-          <w:rFonts w:ascii="Calibri" w:hAnsi="Calibri" w:cs="Calibri"/>
-        </w:rPr>
-        <w:t>research</w:t>
+        <w:t xml:space="preserve">4.3 </w:t>
+      </w:r>
+      <w:r>
+        <w:rPr>
+          <w:rFonts w:ascii="Calibri" w:hAnsi="Calibri" w:cs="Calibri"/>
+        </w:rPr>
+        <w:t>Advancing forces research</w:t>
       </w:r>
       <w:bookmarkEnd w:id="2"/>
-      <w:proofErr w:type="gramEnd"/>
     </w:p>
     <w:p>
       <w:pPr>
         <w:pStyle w:val="TOC3"/>
       </w:pPr>
       <w:r>
-        <w:t>To better understand the driving forces involved in membrane protein association, we can rerun our design algorithm and test different variables. The goal of my research was to better understand the impact of van der Waals packing on association. Although we made marginal improvements to that knowledge</w:t>
-      </w:r>
-      <w:proofErr w:type="gramStart"/>
-      <w:r>
-        <w:t>, by</w:t>
-      </w:r>
-      <w:proofErr w:type="gramEnd"/>
-      <w:r>
-        <w:t xml:space="preserve"> designing additional proteins with more stringency in sequence will allow us to better determine the impact of packing as well as other potential forces.</w:t>
+        <w:t>To better understand the driving forces involved in membrane protein association, we can rerun our design algorithm and test different variables. The goal of my research was to better understand the impact of van der Waals packing on association. Although we made marginal improvements to that knowledge, by designing additional proteins with more stringency in sequence will allow us to better determine the impact of packing as well as other potential forces.</w:t>
       </w:r>
     </w:p>
     <w:p>
@@ -1489,18 +1267,7 @@
         <w:t>Additionally, we can further assess the impact of packing on association by altering the backbone</w:t>
       </w:r>
       <w:r>
-        <w:t xml:space="preserve"> sequence. By assessing the association differences for the same interface between poly-Leucine, poly-Alanine, and poly-Valine backbones, we can gain insight into the impact of how minute changes in a </w:t>
-      </w:r>
-      <w:proofErr w:type="gramStart"/>
-      <w:r>
-        <w:t>protein results</w:t>
-      </w:r>
-      <w:proofErr w:type="gramEnd"/>
-      <w:r>
-        <w:t xml:space="preserve"> in differences in association. Although these backbone AAs are not often found at the interface, the slight loss in steric bulk (Leu-&gt;Val-&gt;Ala) may result in changes in association. Van der Waals is … Therefore, there may be a way to correlate the changes in association with change in AA size, allowing us to tune our van </w:t>
-      </w:r>
-      <w:r>
-        <w:t>der Waals energy term by assessing these differences in bulk.</w:t>
+        <w:t xml:space="preserve"> sequence. By assessing the association differences for the same interface between poly-Leucine, poly-Alanine, and poly-Valine backbones, we can gain insight into the impact of how minute changes in a protein results in differences in association. Although these backbone AAs are not often found at the interface, the slight loss in steric bulk (Leu-&gt;Val-&gt;Ala) may result in changes in association. Van der Waals is … Therefore, there may be a way to correlate the changes in association with change in AA size, allowing us to tune our van der Waals energy term by assessing these differences in bulk.</w:t>
       </w:r>
       <w:r>
         <w:t xml:space="preserve"> We can also further fine tune our algorithm for other energy terms as well by designing with only AAs that </w:t>
@@ -1534,63 +1301,21 @@
       </w:pPr>
       <w:bookmarkStart w:id="3" w:name="_Toc168064745"/>
       <w:r>
-        <w:t>4.</w:t>
-      </w:r>
-      <w:r>
-        <w:t>4</w:t>
-      </w:r>
-      <w:r>
-        <w:t xml:space="preserve"> </w:t>
-      </w:r>
-      <w:r>
-        <w:t>Detecting protein concentration in high-</w:t>
-      </w:r>
-      <w:proofErr w:type="gramStart"/>
-      <w:r>
-        <w:t>throughput</w:t>
+        <w:t>4.4 Detecting protein concentration in high-throughput</w:t>
       </w:r>
       <w:bookmarkEnd w:id="3"/>
-      <w:proofErr w:type="gramEnd"/>
-    </w:p>
-    <w:p>
-      <w:pPr>
-        <w:rPr>
-          <w:rFonts w:ascii="Calibri" w:hAnsi="Calibri" w:cs="Calibri"/>
-        </w:rPr>
-      </w:pPr>
-      <w:r>
-        <w:rPr>
-          <w:rFonts w:ascii="Calibri" w:hAnsi="Calibri" w:cs="Calibri"/>
-        </w:rPr>
-        <w:t xml:space="preserve">One of the weaknesses of our TOXGREEN assay is the inability to accurately assess the expression levels of </w:t>
-      </w:r>
-      <w:proofErr w:type="gramStart"/>
-      <w:r>
-        <w:rPr>
-          <w:rFonts w:ascii="Calibri" w:hAnsi="Calibri" w:cs="Calibri"/>
-        </w:rPr>
-        <w:t>each</w:t>
-      </w:r>
-      <w:proofErr w:type="gramEnd"/>
-      <w:r>
-        <w:rPr>
-          <w:rFonts w:ascii="Calibri" w:hAnsi="Calibri" w:cs="Calibri"/>
-        </w:rPr>
-        <w:t xml:space="preserve"> our proteins in the membrane. Currently, much of the research </w:t>
-      </w:r>
-      <w:proofErr w:type="gramStart"/>
-      <w:r>
-        <w:rPr>
-          <w:rFonts w:ascii="Calibri" w:hAnsi="Calibri" w:cs="Calibri"/>
-        </w:rPr>
-        <w:t>is based on the assumption</w:t>
-      </w:r>
-      <w:proofErr w:type="gramEnd"/>
-      <w:r>
-        <w:rPr>
-          <w:rFonts w:ascii="Calibri" w:hAnsi="Calibri" w:cs="Calibri"/>
-        </w:rPr>
-        <w:t xml:space="preserve"> that our proteins express at the same level since much of the sequence is similar. However, this did not turn out to be true between sequences from different regions of design. Right-handed designs expressed noticeably less than both left and </w:t>
+    </w:p>
+    <w:p>
+      <w:pPr>
+        <w:rPr>
+          <w:rFonts w:ascii="Calibri" w:hAnsi="Calibri" w:cs="Calibri"/>
+        </w:rPr>
+      </w:pPr>
+      <w:r>
+        <w:rPr>
+          <w:rFonts w:ascii="Calibri" w:hAnsi="Calibri" w:cs="Calibri"/>
+        </w:rPr>
+        <w:t xml:space="preserve">One of the weaknesses of our TOXGREEN assay is the inability to accurately assess the expression levels of each our proteins in the membrane. Currently, much of the research is based on the assumption that our proteins express at the same level since much of the sequence is similar. However, this did not turn out to be true between sequences from different regions of design. Right-handed designs expressed noticeably less than both left and </w:t>
       </w:r>
       <w:proofErr w:type="spellStart"/>
       <w:r>
@@ -1604,35 +1329,7 @@
         <w:rPr>
           <w:rFonts w:ascii="Calibri" w:hAnsi="Calibri" w:cs="Calibri"/>
         </w:rPr>
-        <w:t xml:space="preserve"> designs when tested using western blots. Additionally, the western blot only assesses total protein concentration, not </w:t>
-      </w:r>
-      <w:proofErr w:type="gramStart"/>
-      <w:r>
-        <w:rPr>
-          <w:rFonts w:ascii="Calibri" w:hAnsi="Calibri" w:cs="Calibri"/>
-        </w:rPr>
-        <w:t>taking into account</w:t>
-      </w:r>
-      <w:proofErr w:type="gramEnd"/>
-      <w:r>
-        <w:rPr>
-          <w:rFonts w:ascii="Calibri" w:hAnsi="Calibri" w:cs="Calibri"/>
-        </w:rPr>
-        <w:t xml:space="preserve"> just the proteins that are inserted into the membrane and that result in fluorescence output. Therefore, it is possible that our Right-handed designs express and insert the same in the membrane as other designed sequences. However, we currently do not have the tools to assess this. To improve our assay and accuracy in assessing membrane protein association, developing a way to assess the concentration of our proteins in </w:t>
-      </w:r>
-      <w:proofErr w:type="gramStart"/>
-      <w:r>
-        <w:rPr>
-          <w:rFonts w:ascii="Calibri" w:hAnsi="Calibri" w:cs="Calibri"/>
-        </w:rPr>
-        <w:t>high-throughput</w:t>
-      </w:r>
-      <w:proofErr w:type="gramEnd"/>
-      <w:r>
-        <w:rPr>
-          <w:rFonts w:ascii="Calibri" w:hAnsi="Calibri" w:cs="Calibri"/>
-        </w:rPr>
-        <w:t xml:space="preserve"> would be beneficial, allowing us to normalize the fluorescence yield of each sequence to the protein concentration.</w:t>
+        <w:t xml:space="preserve"> designs when tested using western blots. Additionally, the western blot only assesses total protein concentration, not taking into account just the proteins that are inserted into the membrane and that result in fluorescence output. Therefore, it is possible that our Right-handed designs express and insert the same in the membrane as other designed sequences. However, we currently do not have the tools to assess this. To improve our assay and accuracy in assessing membrane protein association, developing a way to assess the concentration of our proteins in high-throughput would be beneficial, allowing us to normalize the fluorescence yield of each sequence to the protein concentration.</w:t>
       </w:r>
     </w:p>
     <w:p>
@@ -1650,23 +1347,138 @@
         <w:rPr>
           <w:rFonts w:ascii="Calibri" w:hAnsi="Calibri" w:cs="Calibri"/>
         </w:rPr>
-        <w:t xml:space="preserve">I think there was a paper I read for chem bio seminar that was pretty </w:t>
-      </w:r>
-      <w:proofErr w:type="gramStart"/>
-      <w:r>
-        <w:rPr>
-          <w:rFonts w:ascii="Calibri" w:hAnsi="Calibri" w:cs="Calibri"/>
-        </w:rPr>
-        <w:t>relevant</w:t>
-      </w:r>
-      <w:proofErr w:type="gramEnd"/>
-    </w:p>
-    <w:p>
-      <w:pPr>
-        <w:rPr>
-          <w:rFonts w:ascii="Calibri" w:hAnsi="Calibri" w:cs="Calibri"/>
-        </w:rPr>
-      </w:pPr>
+        <w:t>I think there was a paper I read for chem bio seminar that was pretty relevant</w:t>
+      </w:r>
+    </w:p>
+    <w:p>
+      <w:pPr>
+        <w:rPr>
+          <w:rFonts w:ascii="Calibri" w:hAnsi="Calibri" w:cs="Calibri"/>
+        </w:rPr>
+      </w:pPr>
+      <w:r>
+        <w:rPr>
+          <w:rFonts w:ascii="Calibri" w:hAnsi="Calibri" w:cs="Calibri"/>
+        </w:rPr>
+        <w:t>So I just realized that there’s truly a problem with not knowing the protein concentration. In Samantha’s study, she normalized to %</w:t>
+      </w:r>
+      <w:proofErr w:type="spellStart"/>
+      <w:r>
+        <w:rPr>
+          <w:rFonts w:ascii="Calibri" w:hAnsi="Calibri" w:cs="Calibri"/>
+        </w:rPr>
+        <w:t>GpA</w:t>
+      </w:r>
+      <w:proofErr w:type="spellEnd"/>
+      <w:r>
+        <w:rPr>
+          <w:rFonts w:ascii="Calibri" w:hAnsi="Calibri" w:cs="Calibri"/>
+        </w:rPr>
+        <w:t xml:space="preserve"> by TOXCAT, done by lots of people previously. But in Gladys’ study, she saw that the proteins that she chose from Samantha’s study were all weaker than </w:t>
+      </w:r>
+      <w:proofErr w:type="spellStart"/>
+      <w:r>
+        <w:rPr>
+          <w:rFonts w:ascii="Calibri" w:hAnsi="Calibri" w:cs="Calibri"/>
+        </w:rPr>
+        <w:t>GpA</w:t>
+      </w:r>
+      <w:proofErr w:type="spellEnd"/>
+      <w:r>
+        <w:rPr>
+          <w:rFonts w:ascii="Calibri" w:hAnsi="Calibri" w:cs="Calibri"/>
+        </w:rPr>
+        <w:t xml:space="preserve"> in vitro, WHEN NORMALIZED BY CONCENTRATION. This means that </w:t>
+      </w:r>
+      <w:proofErr w:type="spellStart"/>
+      <w:r>
+        <w:rPr>
+          <w:rFonts w:ascii="Calibri" w:hAnsi="Calibri" w:cs="Calibri"/>
+        </w:rPr>
+        <w:t>GpA</w:t>
+      </w:r>
+      <w:proofErr w:type="spellEnd"/>
+      <w:r>
+        <w:rPr>
+          <w:rFonts w:ascii="Calibri" w:hAnsi="Calibri" w:cs="Calibri"/>
+        </w:rPr>
+        <w:t xml:space="preserve"> inherently expresses lower than those other constructs, which is a big part of the reason why our proteins look like they’re associating better. And this is likely the same with G83I. </w:t>
+      </w:r>
+      <w:proofErr w:type="spellStart"/>
+      <w:r>
+        <w:rPr>
+          <w:rFonts w:ascii="Calibri" w:hAnsi="Calibri" w:cs="Calibri"/>
+        </w:rPr>
+        <w:t>GpA</w:t>
+      </w:r>
+      <w:proofErr w:type="spellEnd"/>
+      <w:r>
+        <w:rPr>
+          <w:rFonts w:ascii="Calibri" w:hAnsi="Calibri" w:cs="Calibri"/>
+        </w:rPr>
+        <w:t xml:space="preserve"> has a </w:t>
+      </w:r>
+      <w:proofErr w:type="spellStart"/>
+      <w:r>
+        <w:rPr>
+          <w:rFonts w:ascii="Calibri" w:hAnsi="Calibri" w:cs="Calibri"/>
+        </w:rPr>
+        <w:t>deltaG</w:t>
+      </w:r>
+      <w:proofErr w:type="spellEnd"/>
+      <w:r>
+        <w:rPr>
+          <w:rFonts w:ascii="Calibri" w:hAnsi="Calibri" w:cs="Calibri"/>
+        </w:rPr>
+        <w:t xml:space="preserve"> of -6 while G83I is -2.5. Hilariously enough, most of my proteins are right around G83I, a known monomer. So this also means that since it’s expressing lower, we’re likely seeing better results in TOXGREEN and it only gets enhanced when doing it in high-throughput sort-seq. This is a big reason why sort-seq needs to be normalized for protein concentration in the future. It also might mean that a lot of my designed proteins that I think are associating aren’t actually associating. </w:t>
+      </w:r>
+      <w:r>
+        <w:rPr>
+          <w:rFonts w:ascii="Calibri" w:hAnsi="Calibri" w:cs="Calibri"/>
+        </w:rPr>
+        <w:t xml:space="preserve">Well…actually I just rethought it a bit. My designs show pretty good association in TOXGREEN, suggesting that they’re fine. Sort-seq actually might be kind of cool though: it’s simultaneously supposed to be more accurate AND more sensitive. But I think we get a bit of noise along the way: converting counts to reconstructed fluorescence to TOXGREEN to TOXCAT to </w:t>
+      </w:r>
+      <w:proofErr w:type="spellStart"/>
+      <w:r>
+        <w:rPr>
+          <w:rFonts w:ascii="Calibri" w:hAnsi="Calibri" w:cs="Calibri"/>
+        </w:rPr>
+        <w:t>Kd</w:t>
+      </w:r>
+      <w:proofErr w:type="spellEnd"/>
+      <w:r>
+        <w:rPr>
+          <w:rFonts w:ascii="Calibri" w:hAnsi="Calibri" w:cs="Calibri"/>
+        </w:rPr>
+        <w:t xml:space="preserve"> to </w:t>
+      </w:r>
+      <w:proofErr w:type="spellStart"/>
+      <w:r>
+        <w:rPr>
+          <w:rFonts w:ascii="Calibri" w:hAnsi="Calibri" w:cs="Calibri"/>
+        </w:rPr>
+        <w:t>deltaG</w:t>
+      </w:r>
+      <w:proofErr w:type="spellEnd"/>
+      <w:r>
+        <w:rPr>
+          <w:rFonts w:ascii="Calibri" w:hAnsi="Calibri" w:cs="Calibri"/>
+        </w:rPr>
+        <w:t>. So I actually think that although it’s not 100% good, it’s a fair way to assess association.</w:t>
+      </w:r>
+    </w:p>
+    <w:p>
+      <w:pPr>
+        <w:rPr>
+          <w:rFonts w:ascii="Calibri" w:hAnsi="Calibri" w:cs="Calibri"/>
+        </w:rPr>
+      </w:pPr>
+      <w:r>
+        <w:rPr>
+          <w:rFonts w:ascii="Calibri" w:hAnsi="Calibri" w:cs="Calibri"/>
+        </w:rPr>
+        <w:t xml:space="preserve">Address the above somehow </w:t>
+      </w:r>
     </w:p>
     <w:sectPr>
       <w:pgSz w:w="12240" w:h="15840"/>
@@ -2750,6 +2562,7 @@
   <w:style w:type="character" w:default="1" w:styleId="DefaultParagraphFont">
     <w:name w:val="Default Paragraph Font"/>
     <w:uiPriority w:val="1"/>
+    <w:semiHidden/>
     <w:unhideWhenUsed/>
   </w:style>
   <w:style w:type="table" w:default="1" w:styleId="TableNormal">

</xml_diff>